<commit_message>
Finished lab 1 and hw1
</commit_message>
<xml_diff>
--- a/Lab 1/Phuong_Dinh_Lab1.docx
+++ b/Lab 1/Phuong_Dinh_Lab1.docx
@@ -2022,6 +2022,9 @@
         </w:tc>
       </w:tr>
       <w:tr>
+        <w:trPr>
+          <w:trHeight w:val="450"/>
+        </w:trPr>
         <w:tc>
           <w:tcPr>
             <w:tcW w:w="8630" w:type="dxa"/>
@@ -6550,15 +6553,6 @@
 </file>
 
 <file path=customXml/item1.xml><?xml version="1.0" encoding="utf-8"?>
-<?mso-contentType ?>
-<FormTemplates xmlns="http://schemas.microsoft.com/sharepoint/v3/contenttype/forms">
-  <Display>DocumentLibraryForm</Display>
-  <Edit>DocumentLibraryForm</Edit>
-  <New>DocumentLibraryForm</New>
-</FormTemplates>
-</file>
-
-<file path=customXml/item2.xml><?xml version="1.0" encoding="utf-8"?>
 <ct:contentTypeSchema xmlns:ct="http://schemas.microsoft.com/office/2006/metadata/contentType" xmlns:ma="http://schemas.microsoft.com/office/2006/metadata/properties/metaAttributes" ct:_="" ma:_="" ma:contentTypeName="Document" ma:contentTypeID="0x0101000A1C1ACCDA507048856E4034135E6025" ma:contentTypeVersion="1" ma:contentTypeDescription="Create a new document." ma:contentTypeScope="" ma:versionID="9f59b6547ca9e5bbeb3dd83c51fac545">
   <xsd:schema xmlns:xsd="http://www.w3.org/2001/XMLSchema" xmlns:xs="http://www.w3.org/2001/XMLSchema" xmlns:p="http://schemas.microsoft.com/office/2006/metadata/properties" xmlns:ns2="30d81b12-d578-4169-b844-b35fb2a9198c" targetNamespace="http://schemas.microsoft.com/office/2006/metadata/properties" ma:root="true" ma:fieldsID="c94089da97cb7b7cf0e70fc8743f72be" ns2:_="">
     <xsd:import namespace="30d81b12-d578-4169-b844-b35fb2a9198c"/>
@@ -6684,6 +6678,15 @@
 </ct:contentTypeSchema>
 </file>
 
+<file path=customXml/item2.xml><?xml version="1.0" encoding="utf-8"?>
+<?mso-contentType ?>
+<FormTemplates xmlns="http://schemas.microsoft.com/sharepoint/v3/contenttype/forms">
+  <Display>DocumentLibraryForm</Display>
+  <Edit>DocumentLibraryForm</Edit>
+  <New>DocumentLibraryForm</New>
+</FormTemplates>
+</file>
+
 <file path=customXml/item3.xml><?xml version="1.0" encoding="utf-8"?>
 <p:properties xmlns:p="http://schemas.microsoft.com/office/2006/metadata/properties" xmlns:xsi="http://www.w3.org/2001/XMLSchema-instance" xmlns:pc="http://schemas.microsoft.com/office/infopath/2007/PartnerControls">
   <documentManagement>
@@ -6693,14 +6696,6 @@
 </file>
 
 <file path=customXml/itemProps1.xml><?xml version="1.0" encoding="utf-8"?>
-<ds:datastoreItem xmlns:ds="http://schemas.openxmlformats.org/officeDocument/2006/customXml" ds:itemID="{569193E6-AB9D-405E-B830-79CA8E80BC19}">
-  <ds:schemaRefs>
-    <ds:schemaRef ds:uri="http://schemas.microsoft.com/sharepoint/v3/contenttype/forms"/>
-  </ds:schemaRefs>
-</ds:datastoreItem>
-</file>
-
-<file path=customXml/itemProps2.xml><?xml version="1.0" encoding="utf-8"?>
 <ds:datastoreItem xmlns:ds="http://schemas.openxmlformats.org/officeDocument/2006/customXml" ds:itemID="{0CB78E50-9A64-4AAB-823F-F8F9D9E97012}">
   <ds:schemaRefs>
     <ds:schemaRef ds:uri="http://schemas.microsoft.com/office/2006/metadata/contentType"/>
@@ -6718,6 +6713,14 @@
 </ds:datastoreItem>
 </file>
 
+<file path=customXml/itemProps2.xml><?xml version="1.0" encoding="utf-8"?>
+<ds:datastoreItem xmlns:ds="http://schemas.openxmlformats.org/officeDocument/2006/customXml" ds:itemID="{569193E6-AB9D-405E-B830-79CA8E80BC19}">
+  <ds:schemaRefs>
+    <ds:schemaRef ds:uri="http://schemas.microsoft.com/sharepoint/v3/contenttype/forms"/>
+  </ds:schemaRefs>
+</ds:datastoreItem>
+</file>
+
 <file path=customXml/itemProps3.xml><?xml version="1.0" encoding="utf-8"?>
 <ds:datastoreItem xmlns:ds="http://schemas.openxmlformats.org/officeDocument/2006/customXml" ds:itemID="{1C7236EB-347D-4E06-9C32-3668DA5E9079}">
   <ds:schemaRefs>

</xml_diff>